<commit_message>
add new line to see differencing
</commit_message>
<xml_diff>
--- a/testworddoc.docx
+++ b/testworddoc.docx
@@ -170,18 +170,28 @@
         <w:t>Interview customers</w:t>
       </w:r>
     </w:p>
+    <w:p>
+      <w:pPr>
+        <w:pStyle w:val="ListParagraph"/>
+        <w:numPr>
+          <w:ilvl w:val="0"/>
+          <w:numId w:val="1"/>
+        </w:numPr>
+      </w:pPr>
+      <w:r>
+        <w:t>New item</w:t>
+      </w:r>
+    </w:p>
+    <w:p>
+      <w:pPr>
+        <w:pStyle w:val="ListParagraph"/>
+      </w:pPr>
+    </w:p>
     <w:p/>
     <w:p>
       <w:bookmarkStart w:id="0" w:name="_GoBack"/>
       <w:bookmarkEnd w:id="0"/>
     </w:p>
-    <w:p>
-      <w:pPr>
-        <w:pStyle w:val="ListParagraph"/>
-      </w:pPr>
-    </w:p>
-    <w:p/>
-    <w:p/>
     <w:sectPr>
       <w:pgSz w:w="12240" w:h="15840"/>
       <w:pgMar w:top="1440" w:right="1440" w:bottom="1440" w:left="1440" w:header="720" w:footer="720" w:gutter="0"/>

</xml_diff>

<commit_message>
add second new line
</commit_message>
<xml_diff>
--- a/testworddoc.docx
+++ b/testworddoc.docx
@@ -185,13 +185,24 @@
     <w:p>
       <w:pPr>
         <w:pStyle w:val="ListParagraph"/>
-      </w:pPr>
-    </w:p>
-    <w:p/>
-    <w:p>
+        <w:numPr>
+          <w:ilvl w:val="0"/>
+          <w:numId w:val="1"/>
+        </w:numPr>
+      </w:pPr>
+      <w:r>
+        <w:t>Second new item</w:t>
+      </w:r>
+    </w:p>
+    <w:p>
+      <w:pPr>
+        <w:pStyle w:val="ListParagraph"/>
+      </w:pPr>
       <w:bookmarkStart w:id="0" w:name="_GoBack"/>
       <w:bookmarkEnd w:id="0"/>
     </w:p>
+    <w:p/>
+    <w:p/>
     <w:sectPr>
       <w:pgSz w:w="12240" w:h="15840"/>
       <w:pgMar w:top="1440" w:right="1440" w:bottom="1440" w:left="1440" w:header="720" w:footer="720" w:gutter="0"/>

</xml_diff>

<commit_message>
delete first new line
</commit_message>
<xml_diff>
--- a/testworddoc.docx
+++ b/testworddoc.docx
@@ -178,28 +178,16 @@
           <w:numId w:val="1"/>
         </w:numPr>
       </w:pPr>
-      <w:r>
-        <w:t>New item</w:t>
-      </w:r>
-    </w:p>
-    <w:p>
-      <w:pPr>
-        <w:pStyle w:val="ListParagraph"/>
-        <w:numPr>
-          <w:ilvl w:val="0"/>
-          <w:numId w:val="1"/>
-        </w:numPr>
-      </w:pPr>
-      <w:r>
-        <w:t>Second new item</w:t>
-      </w:r>
-    </w:p>
-    <w:p>
-      <w:pPr>
-        <w:pStyle w:val="ListParagraph"/>
-      </w:pPr>
       <w:bookmarkStart w:id="0" w:name="_GoBack"/>
       <w:bookmarkEnd w:id="0"/>
+      <w:r>
+        <w:t>Second new item</w:t>
+      </w:r>
+    </w:p>
+    <w:p>
+      <w:pPr>
+        <w:pStyle w:val="ListParagraph"/>
+      </w:pPr>
     </w:p>
     <w:p/>
     <w:p/>

</xml_diff>

<commit_message>
add third new line
</commit_message>
<xml_diff>
--- a/testworddoc.docx
+++ b/testworddoc.docx
@@ -178,11 +178,23 @@
           <w:numId w:val="1"/>
         </w:numPr>
       </w:pPr>
+      <w:r>
+        <w:t>Second new item</w:t>
+      </w:r>
+    </w:p>
+    <w:p>
+      <w:pPr>
+        <w:pStyle w:val="ListParagraph"/>
+        <w:numPr>
+          <w:ilvl w:val="0"/>
+          <w:numId w:val="1"/>
+        </w:numPr>
+      </w:pPr>
+      <w:r>
+        <w:t>Third new item</w:t>
+      </w:r>
       <w:bookmarkStart w:id="0" w:name="_GoBack"/>
       <w:bookmarkEnd w:id="0"/>
-      <w:r>
-        <w:t>Second new item</w:t>
-      </w:r>
     </w:p>
     <w:p>
       <w:pPr>

</xml_diff>